<commit_message>
lesson 225 - vocab and homework - part 2
</commit_message>
<xml_diff>
--- a/english_via_skype/solutions/doc/lesson_226_Project -short revision B (1)_edit.docx
+++ b/english_via_skype/solutions/doc/lesson_226_Project -short revision B (1)_edit.docx
@@ -7,30 +7,24 @@
         <w:rPr>
           <w:sz w:val="40"/>
           <w:szCs w:val="40"/>
-        </w:rPr>
-      </w:pPr>
-      <w:r>
-        <w:rPr>
-          <w:sz w:val="40"/>
-          <w:szCs w:val="40"/>
-        </w:rPr>
-        <w:t xml:space="preserve">Project – </w:t>
-      </w:r>
-      <w:proofErr w:type="spellStart"/>
-      <w:r>
-        <w:rPr>
-          <w:sz w:val="40"/>
-          <w:szCs w:val="40"/>
-        </w:rPr>
-        <w:t>revision</w:t>
-      </w:r>
-      <w:proofErr w:type="spellEnd"/>
-    </w:p>
-    <w:p>
-      <w:pPr>
-        <w:rPr>
-          <w:sz w:val="40"/>
-          <w:szCs w:val="40"/>
+          <w:lang w:val="en-US"/>
+        </w:rPr>
+      </w:pPr>
+      <w:r>
+        <w:rPr>
+          <w:sz w:val="40"/>
+          <w:szCs w:val="40"/>
+          <w:lang w:val="en-US"/>
+        </w:rPr>
+        <w:t>Project – revision</w:t>
+      </w:r>
+    </w:p>
+    <w:p>
+      <w:pPr>
+        <w:rPr>
+          <w:sz w:val="40"/>
+          <w:szCs w:val="40"/>
+          <w:lang w:val="en-US"/>
         </w:rPr>
       </w:pPr>
     </w:p>
@@ -56,41 +50,127 @@
           <w:szCs w:val="40"/>
           <w:lang w:val="en-US"/>
         </w:rPr>
-        <w:t>of, in, with, end , under , on , ahead , in, prerequisites</w:t>
-      </w:r>
-      <w:r>
-        <w:rPr>
-          <w:sz w:val="40"/>
-          <w:szCs w:val="40"/>
-          <w:lang w:val="en-US"/>
-        </w:rPr>
-        <w:t>, face, miss, feasibility, exclude, comply</w:t>
-      </w:r>
-    </w:p>
-    <w:p>
-      <w:pPr>
-        <w:rPr>
-          <w:sz w:val="40"/>
-          <w:szCs w:val="40"/>
-          <w:lang w:val="en-US"/>
-        </w:rPr>
-      </w:pPr>
-    </w:p>
-    <w:p>
-      <w:pPr>
-        <w:rPr>
-          <w:sz w:val="40"/>
-          <w:szCs w:val="40"/>
-          <w:lang w:val="en-US"/>
-        </w:rPr>
-      </w:pPr>
-      <w:r>
-        <w:rPr>
-          <w:sz w:val="40"/>
-          <w:szCs w:val="40"/>
-          <w:lang w:val="en-US"/>
-        </w:rPr>
-        <w:t>Cope …………………………………..adverse effects</w:t>
+        <w:t xml:space="preserve">of, </w:t>
+      </w:r>
+      <w:bookmarkStart w:id="0" w:name="_GoBack"/>
+      <w:r>
+        <w:rPr>
+          <w:b/>
+          <w:sz w:val="40"/>
+          <w:szCs w:val="40"/>
+          <w:lang w:val="en-US"/>
+        </w:rPr>
+        <w:t>in</w:t>
+      </w:r>
+      <w:bookmarkEnd w:id="0"/>
+      <w:r>
+        <w:rPr>
+          <w:sz w:val="40"/>
+          <w:szCs w:val="40"/>
+          <w:lang w:val="en-US"/>
+        </w:rPr>
+        <w:t xml:space="preserve">, with, end , </w:t>
+      </w:r>
+      <w:r>
+        <w:rPr>
+          <w:b/>
+          <w:sz w:val="40"/>
+          <w:szCs w:val="40"/>
+          <w:lang w:val="en-US"/>
+        </w:rPr>
+        <w:t>under</w:t>
+      </w:r>
+      <w:r>
+        <w:rPr>
+          <w:sz w:val="40"/>
+          <w:szCs w:val="40"/>
+          <w:lang w:val="en-US"/>
+        </w:rPr>
+        <w:t xml:space="preserve"> , on , ahead , </w:t>
+      </w:r>
+      <w:r>
+        <w:rPr>
+          <w:b/>
+          <w:sz w:val="40"/>
+          <w:szCs w:val="40"/>
+          <w:lang w:val="en-US"/>
+        </w:rPr>
+        <w:t>in</w:t>
+      </w:r>
+      <w:r>
+        <w:rPr>
+          <w:sz w:val="40"/>
+          <w:szCs w:val="40"/>
+          <w:lang w:val="en-US"/>
+        </w:rPr>
+        <w:t>, prerequisites</w:t>
+      </w:r>
+      <w:r>
+        <w:rPr>
+          <w:sz w:val="40"/>
+          <w:szCs w:val="40"/>
+          <w:lang w:val="en-US"/>
+        </w:rPr>
+        <w:t xml:space="preserve">, face, miss, </w:t>
+      </w:r>
+      <w:r>
+        <w:rPr>
+          <w:b/>
+          <w:sz w:val="40"/>
+          <w:szCs w:val="40"/>
+          <w:lang w:val="en-US"/>
+        </w:rPr>
+        <w:t>feasibility</w:t>
+      </w:r>
+      <w:r>
+        <w:rPr>
+          <w:sz w:val="40"/>
+          <w:szCs w:val="40"/>
+          <w:lang w:val="en-US"/>
+        </w:rPr>
+        <w:t>, exclude, comply</w:t>
+      </w:r>
+    </w:p>
+    <w:p>
+      <w:pPr>
+        <w:rPr>
+          <w:sz w:val="40"/>
+          <w:szCs w:val="40"/>
+          <w:lang w:val="en-US"/>
+        </w:rPr>
+      </w:pPr>
+    </w:p>
+    <w:p>
+      <w:pPr>
+        <w:rPr>
+          <w:sz w:val="40"/>
+          <w:szCs w:val="40"/>
+          <w:lang w:val="en-US"/>
+        </w:rPr>
+      </w:pPr>
+      <w:r>
+        <w:rPr>
+          <w:sz w:val="40"/>
+          <w:szCs w:val="40"/>
+          <w:lang w:val="en-US"/>
+        </w:rPr>
+        <w:t>Cope ……</w:t>
+      </w:r>
+      <w:r>
+        <w:rPr>
+          <w:sz w:val="40"/>
+          <w:szCs w:val="40"/>
+          <w:lang w:val="en-US"/>
+        </w:rPr>
+        <w:t>with</w:t>
+      </w:r>
+      <w:r>
+        <w:rPr>
+          <w:sz w:val="40"/>
+          <w:szCs w:val="40"/>
+          <w:lang w:val="en-US"/>
+        </w:rPr>
+        <w:t>……………………………..adverse effects</w:t>
       </w:r>
     </w:p>
     <w:p>
@@ -124,24 +204,56 @@
           <w:szCs w:val="40"/>
           <w:lang w:val="en-US"/>
         </w:rPr>
-        <w:t>Receive go-……………………….from supervisor</w:t>
-      </w:r>
-    </w:p>
-    <w:p>
-      <w:pPr>
-        <w:rPr>
-          <w:sz w:val="40"/>
-          <w:szCs w:val="40"/>
-          <w:lang w:val="en-US"/>
-        </w:rPr>
-      </w:pPr>
-      <w:r>
-        <w:rPr>
-          <w:sz w:val="40"/>
-          <w:szCs w:val="40"/>
-          <w:lang w:val="en-US"/>
-        </w:rPr>
-        <w:t>Project got stuck in dead …………………….</w:t>
+        <w:t>Receive go-…</w:t>
+      </w:r>
+      <w:r>
+        <w:rPr>
+          <w:sz w:val="40"/>
+          <w:szCs w:val="40"/>
+          <w:lang w:val="en-US"/>
+        </w:rPr>
+        <w:t>ahead</w:t>
+      </w:r>
+      <w:r>
+        <w:rPr>
+          <w:sz w:val="40"/>
+          <w:szCs w:val="40"/>
+          <w:lang w:val="en-US"/>
+        </w:rPr>
+        <w:t>…………………….from supervisor</w:t>
+      </w:r>
+    </w:p>
+    <w:p>
+      <w:pPr>
+        <w:rPr>
+          <w:sz w:val="40"/>
+          <w:szCs w:val="40"/>
+          <w:lang w:val="en-US"/>
+        </w:rPr>
+      </w:pPr>
+      <w:r>
+        <w:rPr>
+          <w:sz w:val="40"/>
+          <w:szCs w:val="40"/>
+          <w:lang w:val="en-US"/>
+        </w:rPr>
+        <w:t>Project got stuck in dead …</w:t>
+      </w:r>
+      <w:r>
+        <w:rPr>
+          <w:sz w:val="40"/>
+          <w:szCs w:val="40"/>
+          <w:lang w:val="en-US"/>
+        </w:rPr>
+        <w:t>end</w:t>
+      </w:r>
+      <w:r>
+        <w:rPr>
+          <w:sz w:val="40"/>
+          <w:szCs w:val="40"/>
+          <w:lang w:val="en-US"/>
+        </w:rPr>
+        <w:t>………………….</w:t>
       </w:r>
     </w:p>
     <w:p>
@@ -175,7 +287,23 @@
           <w:szCs w:val="40"/>
           <w:lang w:val="en-US"/>
         </w:rPr>
-        <w:t>Budget is ……………………….the track</w:t>
+        <w:t>Budget is …</w:t>
+      </w:r>
+      <w:r>
+        <w:rPr>
+          <w:sz w:val="40"/>
+          <w:szCs w:val="40"/>
+          <w:lang w:val="en-US"/>
+        </w:rPr>
+        <w:t>on</w:t>
+      </w:r>
+      <w:r>
+        <w:rPr>
+          <w:sz w:val="40"/>
+          <w:szCs w:val="40"/>
+          <w:lang w:val="en-US"/>
+        </w:rPr>
+        <w:t>…………………….the track</w:t>
       </w:r>
     </w:p>
     <w:p>
@@ -209,75 +337,155 @@
           <w:szCs w:val="40"/>
           <w:lang w:val="en-US"/>
         </w:rPr>
-        <w:t>Fulfill all ……………………………….</w:t>
-      </w:r>
-    </w:p>
-    <w:p>
-      <w:pPr>
-        <w:rPr>
-          <w:sz w:val="40"/>
-          <w:szCs w:val="40"/>
-          <w:lang w:val="en-US"/>
-        </w:rPr>
-      </w:pPr>
-      <w:r>
-        <w:rPr>
-          <w:sz w:val="40"/>
-          <w:szCs w:val="40"/>
-          <w:lang w:val="en-US"/>
-        </w:rPr>
-        <w:t>Incapable …………………..moving forward</w:t>
-      </w:r>
-    </w:p>
-    <w:p>
-      <w:pPr>
-        <w:rPr>
-          <w:sz w:val="40"/>
-          <w:szCs w:val="40"/>
-          <w:lang w:val="en-US"/>
-        </w:rPr>
-      </w:pPr>
-      <w:r>
-        <w:rPr>
-          <w:sz w:val="40"/>
-          <w:szCs w:val="40"/>
-          <w:lang w:val="en-US"/>
-        </w:rPr>
-        <w:t>Arrive…………………………consensus</w:t>
-      </w:r>
-    </w:p>
-    <w:p>
-      <w:pPr>
-        <w:rPr>
-          <w:sz w:val="40"/>
-          <w:szCs w:val="40"/>
-          <w:lang w:val="en-US"/>
-        </w:rPr>
-      </w:pPr>
-      <w:r>
-        <w:rPr>
-          <w:sz w:val="40"/>
-          <w:szCs w:val="40"/>
-          <w:lang w:val="en-US"/>
-        </w:rPr>
-        <w:t>………………………difficulties</w:t>
-      </w:r>
-    </w:p>
-    <w:p>
-      <w:pPr>
-        <w:rPr>
-          <w:sz w:val="40"/>
-          <w:szCs w:val="40"/>
-          <w:lang w:val="en-US"/>
-        </w:rPr>
-      </w:pPr>
-      <w:r>
-        <w:rPr>
-          <w:sz w:val="40"/>
-          <w:szCs w:val="40"/>
-          <w:lang w:val="en-US"/>
-        </w:rPr>
-        <w:t>……………………………..deadline</w:t>
+        <w:t>Fulfill all …</w:t>
+      </w:r>
+      <w:r>
+        <w:rPr>
+          <w:sz w:val="40"/>
+          <w:szCs w:val="40"/>
+          <w:lang w:val="en-US"/>
+        </w:rPr>
+        <w:t>prerequisit</w:t>
+      </w:r>
+      <w:r>
+        <w:rPr>
+          <w:sz w:val="40"/>
+          <w:szCs w:val="40"/>
+          <w:lang w:val="en-US"/>
+        </w:rPr>
+        <w:t>es</w:t>
+      </w:r>
+      <w:r>
+        <w:rPr>
+          <w:sz w:val="40"/>
+          <w:szCs w:val="40"/>
+          <w:lang w:val="en-US"/>
+        </w:rPr>
+        <w:t>…………………………….</w:t>
+      </w:r>
+    </w:p>
+    <w:p>
+      <w:pPr>
+        <w:rPr>
+          <w:sz w:val="40"/>
+          <w:szCs w:val="40"/>
+          <w:lang w:val="en-US"/>
+        </w:rPr>
+      </w:pPr>
+      <w:r>
+        <w:rPr>
+          <w:sz w:val="40"/>
+          <w:szCs w:val="40"/>
+          <w:lang w:val="en-US"/>
+        </w:rPr>
+        <w:t>Incapable …</w:t>
+      </w:r>
+      <w:r>
+        <w:rPr>
+          <w:sz w:val="40"/>
+          <w:szCs w:val="40"/>
+          <w:lang w:val="en-US"/>
+        </w:rPr>
+        <w:t>of</w:t>
+      </w:r>
+      <w:r>
+        <w:rPr>
+          <w:sz w:val="40"/>
+          <w:szCs w:val="40"/>
+          <w:lang w:val="en-US"/>
+        </w:rPr>
+        <w:t>………………..moving forward</w:t>
+      </w:r>
+    </w:p>
+    <w:p>
+      <w:pPr>
+        <w:rPr>
+          <w:sz w:val="40"/>
+          <w:szCs w:val="40"/>
+          <w:lang w:val="en-US"/>
+        </w:rPr>
+      </w:pPr>
+      <w:r>
+        <w:rPr>
+          <w:sz w:val="40"/>
+          <w:szCs w:val="40"/>
+          <w:lang w:val="en-US"/>
+        </w:rPr>
+        <w:t>Arrive……</w:t>
+      </w:r>
+      <w:r>
+        <w:rPr>
+          <w:sz w:val="40"/>
+          <w:szCs w:val="40"/>
+          <w:lang w:val="en-US"/>
+        </w:rPr>
+        <w:t>at</w:t>
+      </w:r>
+      <w:r>
+        <w:rPr>
+          <w:sz w:val="40"/>
+          <w:szCs w:val="40"/>
+          <w:lang w:val="en-US"/>
+        </w:rPr>
+        <w:t>……………………consensus</w:t>
+      </w:r>
+    </w:p>
+    <w:p>
+      <w:pPr>
+        <w:rPr>
+          <w:sz w:val="40"/>
+          <w:szCs w:val="40"/>
+          <w:lang w:val="en-US"/>
+        </w:rPr>
+      </w:pPr>
+      <w:r>
+        <w:rPr>
+          <w:sz w:val="40"/>
+          <w:szCs w:val="40"/>
+          <w:lang w:val="en-US"/>
+        </w:rPr>
+        <w:t>…</w:t>
+      </w:r>
+      <w:r>
+        <w:rPr>
+          <w:sz w:val="40"/>
+          <w:szCs w:val="40"/>
+          <w:lang w:val="en-US"/>
+        </w:rPr>
+        <w:t>face</w:t>
+      </w:r>
+      <w:r>
+        <w:rPr>
+          <w:sz w:val="40"/>
+          <w:szCs w:val="40"/>
+          <w:lang w:val="en-US"/>
+        </w:rPr>
+        <w:t>……………………difficulties</w:t>
+      </w:r>
+    </w:p>
+    <w:p>
+      <w:pPr>
+        <w:rPr>
+          <w:sz w:val="40"/>
+          <w:szCs w:val="40"/>
+          <w:lang w:val="en-US"/>
+        </w:rPr>
+      </w:pPr>
+      <w:r>
+        <w:rPr>
+          <w:sz w:val="40"/>
+          <w:szCs w:val="40"/>
+          <w:lang w:val="en-US"/>
+        </w:rPr>
+        <w:t>…miss</w:t>
+      </w:r>
+      <w:r>
+        <w:rPr>
+          <w:sz w:val="40"/>
+          <w:szCs w:val="40"/>
+          <w:lang w:val="en-US"/>
+        </w:rPr>
+        <w:t>………………………..deadline</w:t>
       </w:r>
     </w:p>
     <w:p>
@@ -311,24 +519,64 @@
           <w:szCs w:val="40"/>
           <w:lang w:val="en-US"/>
         </w:rPr>
-        <w:t>………………………….non- compatible objects</w:t>
-      </w:r>
-    </w:p>
-    <w:p>
-      <w:pPr>
-        <w:rPr>
-          <w:sz w:val="40"/>
-          <w:szCs w:val="40"/>
-          <w:lang w:val="en-US"/>
-        </w:rPr>
-      </w:pPr>
-      <w:r>
-        <w:rPr>
-          <w:sz w:val="40"/>
-          <w:szCs w:val="40"/>
-          <w:lang w:val="en-US"/>
-        </w:rPr>
-        <w:t>……………………with baseline</w:t>
+        <w:t>…</w:t>
+      </w:r>
+      <w:r>
+        <w:rPr>
+          <w:sz w:val="40"/>
+          <w:szCs w:val="40"/>
+          <w:lang w:val="en-US"/>
+        </w:rPr>
+        <w:t>exclude</w:t>
+      </w:r>
+      <w:r>
+        <w:rPr>
+          <w:sz w:val="40"/>
+          <w:szCs w:val="40"/>
+          <w:lang w:val="en-US"/>
+        </w:rPr>
+        <w:t>……………………….non-</w:t>
+      </w:r>
+      <w:r>
+        <w:rPr>
+          <w:sz w:val="40"/>
+          <w:szCs w:val="40"/>
+          <w:lang w:val="en-US"/>
+        </w:rPr>
+        <w:t>compatible objects</w:t>
+      </w:r>
+    </w:p>
+    <w:p>
+      <w:pPr>
+        <w:rPr>
+          <w:sz w:val="40"/>
+          <w:szCs w:val="40"/>
+          <w:lang w:val="en-US"/>
+        </w:rPr>
+      </w:pPr>
+      <w:r>
+        <w:rPr>
+          <w:sz w:val="40"/>
+          <w:szCs w:val="40"/>
+          <w:lang w:val="en-US"/>
+        </w:rPr>
+        <w:t>…</w:t>
+      </w:r>
+      <w:r>
+        <w:rPr>
+          <w:sz w:val="40"/>
+          <w:szCs w:val="40"/>
+          <w:lang w:val="en-US"/>
+        </w:rPr>
+        <w:t>comply</w:t>
+      </w:r>
+      <w:r>
+        <w:rPr>
+          <w:sz w:val="40"/>
+          <w:szCs w:val="40"/>
+          <w:lang w:val="en-US"/>
+        </w:rPr>
+        <w:t>…………………with baseline</w:t>
       </w:r>
     </w:p>
     <w:p>
@@ -398,24 +646,56 @@
           <w:szCs w:val="40"/>
           <w:lang w:val="en-US"/>
         </w:rPr>
-        <w:t>…………………………obstacles</w:t>
-      </w:r>
-    </w:p>
-    <w:p>
-      <w:pPr>
-        <w:rPr>
-          <w:sz w:val="40"/>
-          <w:szCs w:val="40"/>
-          <w:lang w:val="en-US"/>
-        </w:rPr>
-      </w:pPr>
-      <w:r>
-        <w:rPr>
-          <w:sz w:val="40"/>
-          <w:szCs w:val="40"/>
-          <w:lang w:val="en-US"/>
-        </w:rPr>
-        <w:t>………………………….resources</w:t>
+        <w:t>…</w:t>
+      </w:r>
+      <w:r>
+        <w:rPr>
+          <w:sz w:val="40"/>
+          <w:szCs w:val="40"/>
+          <w:lang w:val="en-US"/>
+        </w:rPr>
+        <w:t>overcome</w:t>
+      </w:r>
+      <w:r>
+        <w:rPr>
+          <w:sz w:val="40"/>
+          <w:szCs w:val="40"/>
+          <w:lang w:val="en-US"/>
+        </w:rPr>
+        <w:t>………………………obstacles</w:t>
+      </w:r>
+    </w:p>
+    <w:p>
+      <w:pPr>
+        <w:rPr>
+          <w:sz w:val="40"/>
+          <w:szCs w:val="40"/>
+          <w:lang w:val="en-US"/>
+        </w:rPr>
+      </w:pPr>
+      <w:r>
+        <w:rPr>
+          <w:sz w:val="40"/>
+          <w:szCs w:val="40"/>
+          <w:lang w:val="en-US"/>
+        </w:rPr>
+        <w:t>…</w:t>
+      </w:r>
+      <w:r>
+        <w:rPr>
+          <w:sz w:val="40"/>
+          <w:szCs w:val="40"/>
+          <w:lang w:val="en-US"/>
+        </w:rPr>
+        <w:t>allocate</w:t>
+      </w:r>
+      <w:r>
+        <w:rPr>
+          <w:sz w:val="40"/>
+          <w:szCs w:val="40"/>
+          <w:lang w:val="en-US"/>
+        </w:rPr>
+        <w:t>……………………….resources</w:t>
       </w:r>
     </w:p>
     <w:p>
@@ -500,24 +780,56 @@
           <w:szCs w:val="40"/>
           <w:lang w:val="en-US"/>
         </w:rPr>
-        <w:t>………………………..response</w:t>
-      </w:r>
-    </w:p>
-    <w:p>
-      <w:pPr>
-        <w:rPr>
-          <w:sz w:val="40"/>
-          <w:szCs w:val="40"/>
-          <w:lang w:val="en-US"/>
-        </w:rPr>
-      </w:pPr>
-      <w:r>
-        <w:rPr>
-          <w:sz w:val="40"/>
-          <w:szCs w:val="40"/>
-          <w:lang w:val="en-US"/>
-        </w:rPr>
-        <w:t>………………………..proper steps</w:t>
+        <w:t>…</w:t>
+      </w:r>
+      <w:r>
+        <w:rPr>
+          <w:sz w:val="40"/>
+          <w:szCs w:val="40"/>
+          <w:lang w:val="en-US"/>
+        </w:rPr>
+        <w:t>trigger</w:t>
+      </w:r>
+      <w:r>
+        <w:rPr>
+          <w:sz w:val="40"/>
+          <w:szCs w:val="40"/>
+          <w:lang w:val="en-US"/>
+        </w:rPr>
+        <w:t>……………………..response</w:t>
+      </w:r>
+    </w:p>
+    <w:p>
+      <w:pPr>
+        <w:rPr>
+          <w:sz w:val="40"/>
+          <w:szCs w:val="40"/>
+          <w:lang w:val="en-US"/>
+        </w:rPr>
+      </w:pPr>
+      <w:r>
+        <w:rPr>
+          <w:sz w:val="40"/>
+          <w:szCs w:val="40"/>
+          <w:lang w:val="en-US"/>
+        </w:rPr>
+        <w:t>…</w:t>
+      </w:r>
+      <w:r>
+        <w:rPr>
+          <w:sz w:val="40"/>
+          <w:szCs w:val="40"/>
+          <w:lang w:val="en-US"/>
+        </w:rPr>
+        <w:t>undertake</w:t>
+      </w:r>
+      <w:r>
+        <w:rPr>
+          <w:sz w:val="40"/>
+          <w:szCs w:val="40"/>
+          <w:lang w:val="en-US"/>
+        </w:rPr>
+        <w:t>……………………..proper steps</w:t>
       </w:r>
     </w:p>
     <w:p>
@@ -618,8 +930,6 @@
           <w:lang w:val="en-US"/>
         </w:rPr>
       </w:pPr>
-      <w:bookmarkStart w:id="0" w:name="_GoBack"/>
-      <w:bookmarkEnd w:id="0"/>
     </w:p>
     <w:p>
       <w:pPr>

</xml_diff>

<commit_message>
lesson 228 - saturday
</commit_message>
<xml_diff>
--- a/english_via_skype/solutions/doc/lesson_226_Project -short revision B (1)_edit.docx
+++ b/english_via_skype/solutions/doc/lesson_226_Project -short revision B (1)_edit.docx
@@ -52,17 +52,14 @@
         </w:rPr>
         <w:t xml:space="preserve">of, </w:t>
       </w:r>
-      <w:bookmarkStart w:id="0" w:name="_GoBack"/>
-      <w:r>
-        <w:rPr>
-          <w:b/>
+      <w:r>
+        <w:rPr>
           <w:sz w:val="40"/>
           <w:szCs w:val="40"/>
           <w:lang w:val="en-US"/>
         </w:rPr>
         <w:t>in</w:t>
       </w:r>
-      <w:bookmarkEnd w:id="0"/>
       <w:r>
         <w:rPr>
           <w:sz w:val="40"/>
@@ -73,7 +70,6 @@
       </w:r>
       <w:r>
         <w:rPr>
-          <w:b/>
           <w:sz w:val="40"/>
           <w:szCs w:val="40"/>
           <w:lang w:val="en-US"/>
@@ -90,7 +86,6 @@
       </w:r>
       <w:r>
         <w:rPr>
-          <w:b/>
           <w:sz w:val="40"/>
           <w:szCs w:val="40"/>
           <w:lang w:val="en-US"/>
@@ -115,7 +110,6 @@
       </w:r>
       <w:r>
         <w:rPr>
-          <w:b/>
           <w:sz w:val="40"/>
           <w:szCs w:val="40"/>
           <w:lang w:val="en-US"/>
@@ -187,7 +181,23 @@
           <w:szCs w:val="40"/>
           <w:lang w:val="en-US"/>
         </w:rPr>
-        <w:t>Hand ………………………foregoing results</w:t>
+        <w:t>Hand ……</w:t>
+      </w:r>
+      <w:r>
+        <w:rPr>
+          <w:sz w:val="40"/>
+          <w:szCs w:val="40"/>
+          <w:lang w:val="en-US"/>
+        </w:rPr>
+        <w:t>in</w:t>
+      </w:r>
+      <w:r>
+        <w:rPr>
+          <w:sz w:val="40"/>
+          <w:szCs w:val="40"/>
+          <w:lang w:val="en-US"/>
+        </w:rPr>
+        <w:t>…………………foregoing results</w:t>
       </w:r>
     </w:p>
     <w:p>
@@ -270,7 +280,23 @@
           <w:szCs w:val="40"/>
           <w:lang w:val="en-US"/>
         </w:rPr>
-        <w:t>Come in………………………..budget</w:t>
+        <w:t>Come in…</w:t>
+      </w:r>
+      <w:r>
+        <w:rPr>
+          <w:sz w:val="40"/>
+          <w:szCs w:val="40"/>
+          <w:lang w:val="en-US"/>
+        </w:rPr>
+        <w:t>under</w:t>
+      </w:r>
+      <w:r>
+        <w:rPr>
+          <w:sz w:val="40"/>
+          <w:szCs w:val="40"/>
+          <w:lang w:val="en-US"/>
+        </w:rPr>
+        <w:t>……………………..budget</w:t>
       </w:r>
     </w:p>
     <w:p>
@@ -320,7 +346,23 @@
           <w:szCs w:val="40"/>
           <w:lang w:val="en-US"/>
         </w:rPr>
-        <w:t>…………………….conjunction with another department</w:t>
+        <w:t>…</w:t>
+      </w:r>
+      <w:r>
+        <w:rPr>
+          <w:sz w:val="40"/>
+          <w:szCs w:val="40"/>
+          <w:lang w:val="en-US"/>
+        </w:rPr>
+        <w:t>in</w:t>
+      </w:r>
+      <w:r>
+        <w:rPr>
+          <w:sz w:val="40"/>
+          <w:szCs w:val="40"/>
+          <w:lang w:val="en-US"/>
+        </w:rPr>
+        <w:t>………………….conjunction with another department</w:t>
       </w:r>
     </w:p>
     <w:p>
@@ -502,7 +544,23 @@
           <w:szCs w:val="40"/>
           <w:lang w:val="en-US"/>
         </w:rPr>
-        <w:t>Conduct…………………………..test</w:t>
+        <w:t>Conduct…</w:t>
+      </w:r>
+      <w:r>
+        <w:rPr>
+          <w:sz w:val="40"/>
+          <w:szCs w:val="40"/>
+          <w:lang w:val="en-US"/>
+        </w:rPr>
+        <w:t>feasibility</w:t>
+      </w:r>
+      <w:r>
+        <w:rPr>
+          <w:sz w:val="40"/>
+          <w:szCs w:val="40"/>
+          <w:lang w:val="en-US"/>
+        </w:rPr>
+        <w:t>………………………..test</w:t>
       </w:r>
     </w:p>
     <w:p>
@@ -712,74 +770,6 @@
           <w:szCs w:val="40"/>
           <w:lang w:val="en-US"/>
         </w:rPr>
-        <w:t>…………………………the right people</w:t>
-      </w:r>
-    </w:p>
-    <w:p>
-      <w:pPr>
-        <w:rPr>
-          <w:sz w:val="40"/>
-          <w:szCs w:val="40"/>
-          <w:lang w:val="en-US"/>
-        </w:rPr>
-      </w:pPr>
-      <w:r>
-        <w:rPr>
-          <w:sz w:val="40"/>
-          <w:szCs w:val="40"/>
-          <w:lang w:val="en-US"/>
-        </w:rPr>
-        <w:t>……………………….deadlock</w:t>
-      </w:r>
-    </w:p>
-    <w:p>
-      <w:pPr>
-        <w:rPr>
-          <w:sz w:val="40"/>
-          <w:szCs w:val="40"/>
-          <w:lang w:val="en-US"/>
-        </w:rPr>
-      </w:pPr>
-      <w:r>
-        <w:rPr>
-          <w:sz w:val="40"/>
-          <w:szCs w:val="40"/>
-          <w:lang w:val="en-US"/>
-        </w:rPr>
-        <w:t>Duties……………………………</w:t>
-      </w:r>
-    </w:p>
-    <w:p>
-      <w:pPr>
-        <w:rPr>
-          <w:sz w:val="40"/>
-          <w:szCs w:val="40"/>
-          <w:lang w:val="en-US"/>
-        </w:rPr>
-      </w:pPr>
-      <w:r>
-        <w:rPr>
-          <w:sz w:val="40"/>
-          <w:szCs w:val="40"/>
-          <w:lang w:val="en-US"/>
-        </w:rPr>
-        <w:t>…………………………results</w:t>
-      </w:r>
-    </w:p>
-    <w:p>
-      <w:pPr>
-        <w:rPr>
-          <w:sz w:val="40"/>
-          <w:szCs w:val="40"/>
-          <w:lang w:val="en-US"/>
-        </w:rPr>
-      </w:pPr>
-      <w:r>
-        <w:rPr>
-          <w:sz w:val="40"/>
-          <w:szCs w:val="40"/>
-          <w:lang w:val="en-US"/>
-        </w:rPr>
         <w:t>…</w:t>
       </w:r>
       <w:r>
@@ -788,6 +778,130 @@
           <w:szCs w:val="40"/>
           <w:lang w:val="en-US"/>
         </w:rPr>
+        <w:t>assign</w:t>
+      </w:r>
+      <w:r>
+        <w:rPr>
+          <w:sz w:val="40"/>
+          <w:szCs w:val="40"/>
+          <w:lang w:val="en-US"/>
+        </w:rPr>
+        <w:t>………………………the right people</w:t>
+      </w:r>
+    </w:p>
+    <w:p>
+      <w:pPr>
+        <w:rPr>
+          <w:sz w:val="40"/>
+          <w:szCs w:val="40"/>
+          <w:lang w:val="en-US"/>
+        </w:rPr>
+      </w:pPr>
+      <w:r>
+        <w:rPr>
+          <w:sz w:val="40"/>
+          <w:szCs w:val="40"/>
+          <w:lang w:val="en-US"/>
+        </w:rPr>
+        <w:t>…overcome</w:t>
+      </w:r>
+      <w:r>
+        <w:rPr>
+          <w:sz w:val="40"/>
+          <w:szCs w:val="40"/>
+          <w:lang w:val="en-US"/>
+        </w:rPr>
+        <w:t>………………….deadlock</w:t>
+      </w:r>
+    </w:p>
+    <w:p>
+      <w:pPr>
+        <w:rPr>
+          <w:sz w:val="40"/>
+          <w:szCs w:val="40"/>
+          <w:lang w:val="en-US"/>
+        </w:rPr>
+      </w:pPr>
+      <w:r>
+        <w:rPr>
+          <w:sz w:val="40"/>
+          <w:szCs w:val="40"/>
+          <w:lang w:val="en-US"/>
+        </w:rPr>
+        <w:t>Duties…</w:t>
+      </w:r>
+      <w:r>
+        <w:rPr>
+          <w:sz w:val="40"/>
+          <w:szCs w:val="40"/>
+          <w:lang w:val="en-US"/>
+        </w:rPr>
+        <w:t>overlap</w:t>
+      </w:r>
+      <w:r>
+        <w:rPr>
+          <w:sz w:val="40"/>
+          <w:szCs w:val="40"/>
+          <w:lang w:val="en-US"/>
+        </w:rPr>
+        <w:t>…………………………</w:t>
+      </w:r>
+    </w:p>
+    <w:p>
+      <w:pPr>
+        <w:rPr>
+          <w:sz w:val="40"/>
+          <w:szCs w:val="40"/>
+          <w:lang w:val="en-US"/>
+        </w:rPr>
+      </w:pPr>
+      <w:r>
+        <w:rPr>
+          <w:sz w:val="40"/>
+          <w:szCs w:val="40"/>
+          <w:lang w:val="en-US"/>
+        </w:rPr>
+        <w:t>…</w:t>
+      </w:r>
+      <w:r>
+        <w:rPr>
+          <w:sz w:val="40"/>
+          <w:szCs w:val="40"/>
+          <w:lang w:val="en-US"/>
+        </w:rPr>
+        <w:t>refine</w:t>
+      </w:r>
+      <w:r>
+        <w:rPr>
+          <w:sz w:val="40"/>
+          <w:szCs w:val="40"/>
+          <w:lang w:val="en-US"/>
+        </w:rPr>
+        <w:t>………………………results</w:t>
+      </w:r>
+    </w:p>
+    <w:p>
+      <w:pPr>
+        <w:rPr>
+          <w:sz w:val="40"/>
+          <w:szCs w:val="40"/>
+          <w:lang w:val="en-US"/>
+        </w:rPr>
+      </w:pPr>
+      <w:r>
+        <w:rPr>
+          <w:sz w:val="40"/>
+          <w:szCs w:val="40"/>
+          <w:lang w:val="en-US"/>
+        </w:rPr>
+        <w:t>…</w:t>
+      </w:r>
+      <w:r>
+        <w:rPr>
+          <w:sz w:val="40"/>
+          <w:szCs w:val="40"/>
+          <w:lang w:val="en-US"/>
+        </w:rPr>
         <w:t>trigger</w:t>
       </w:r>
       <w:r>
@@ -846,54 +960,50 @@
           <w:szCs w:val="40"/>
           <w:lang w:val="en-US"/>
         </w:rPr>
-        <w:t>…………………………further research</w:t>
-      </w:r>
-    </w:p>
-    <w:p>
-      <w:pPr>
-        <w:rPr>
-          <w:sz w:val="40"/>
-          <w:szCs w:val="40"/>
-          <w:lang w:val="en-US"/>
-        </w:rPr>
-      </w:pPr>
-    </w:p>
-    <w:p>
-      <w:pPr>
-        <w:rPr>
-          <w:sz w:val="40"/>
-          <w:szCs w:val="40"/>
-          <w:lang w:val="en-US"/>
-        </w:rPr>
-      </w:pPr>
-    </w:p>
-    <w:p>
-      <w:pPr>
-        <w:rPr>
-          <w:sz w:val="40"/>
-          <w:szCs w:val="40"/>
-          <w:lang w:val="en-US"/>
-        </w:rPr>
-      </w:pPr>
-    </w:p>
-    <w:p>
-      <w:pPr>
-        <w:rPr>
-          <w:rFonts w:ascii="Times New Roman" w:hAnsi="Times New Roman" w:cs="Times New Roman"/>
-          <w:b/>
-          <w:sz w:val="28"/>
-          <w:szCs w:val="28"/>
-          <w:lang w:val="en-US"/>
-        </w:rPr>
-      </w:pPr>
-    </w:p>
-    <w:p>
-      <w:pPr>
-        <w:rPr>
-          <w:rFonts w:ascii="Times New Roman" w:hAnsi="Times New Roman" w:cs="Times New Roman"/>
-          <w:b/>
-          <w:sz w:val="28"/>
-          <w:szCs w:val="28"/>
+        <w:t>…</w:t>
+      </w:r>
+      <w:r>
+        <w:rPr>
+          <w:sz w:val="40"/>
+          <w:szCs w:val="40"/>
+          <w:lang w:val="en-US"/>
+        </w:rPr>
+        <w:t>put</w:t>
+      </w:r>
+      <w:bookmarkStart w:id="0" w:name="_GoBack"/>
+      <w:bookmarkEnd w:id="0"/>
+      <w:r>
+        <w:rPr>
+          <w:sz w:val="40"/>
+          <w:szCs w:val="40"/>
+          <w:lang w:val="en-US"/>
+        </w:rPr>
+        <w:t>………………………further research</w:t>
+      </w:r>
+    </w:p>
+    <w:p>
+      <w:pPr>
+        <w:rPr>
+          <w:sz w:val="40"/>
+          <w:szCs w:val="40"/>
+          <w:lang w:val="en-US"/>
+        </w:rPr>
+      </w:pPr>
+    </w:p>
+    <w:p>
+      <w:pPr>
+        <w:rPr>
+          <w:sz w:val="40"/>
+          <w:szCs w:val="40"/>
+          <w:lang w:val="en-US"/>
+        </w:rPr>
+      </w:pPr>
+    </w:p>
+    <w:p>
+      <w:pPr>
+        <w:rPr>
+          <w:sz w:val="40"/>
+          <w:szCs w:val="40"/>
           <w:lang w:val="en-US"/>
         </w:rPr>
       </w:pPr>

</xml_diff>